<commit_message>
Presentacion Luis Fernando Ortiz
</commit_message>
<xml_diff>
--- a/Sprint1_Equipo_Soluweb.docx
+++ b/Sprint1_Equipo_Soluweb.docx
@@ -1,6 +1,6 @@
 
 <file path=word/document.xml><?xml version="1.0" encoding="utf-8"?>
-<w:document xmlns:wpc="http://schemas.microsoft.com/office/word/2010/wordprocessingCanvas" xmlns:cx="http://schemas.microsoft.com/office/drawing/2014/chartex" xmlns:mc="http://schemas.openxmlformats.org/markup-compatibility/2006" xmlns:o="urn:schemas-microsoft-com:office:office" xmlns:r="http://schemas.openxmlformats.org/officeDocument/2006/relationships" xmlns:m="http://schemas.openxmlformats.org/officeDocument/2006/math" xmlns:v="urn:schemas-microsoft-com:vml" xmlns:wp14="http://schemas.microsoft.com/office/word/2010/wordprocessingDrawing" xmlns:wp="http://schemas.openxmlformats.org/drawingml/2006/wordprocessingDrawing" xmlns:w10="urn:schemas-microsoft-com:office:word" xmlns:w="http://schemas.openxmlformats.org/wordprocessingml/2006/main" xmlns:w14="http://schemas.microsoft.com/office/word/2010/wordml" xmlns:w15="http://schemas.microsoft.com/office/word/2012/wordml" xmlns:w16se="http://schemas.microsoft.com/office/word/2015/wordml/symex" xmlns:wpg="http://schemas.microsoft.com/office/word/2010/wordprocessingGroup" xmlns:wpi="http://schemas.microsoft.com/office/word/2010/wordprocessingInk" xmlns:wne="http://schemas.microsoft.com/office/word/2006/wordml" xmlns:wps="http://schemas.microsoft.com/office/word/2010/wordprocessingShape" mc:Ignorable="w14 w15 w16se wp14">
+<w:document xmlns:wpc="http://schemas.microsoft.com/office/word/2010/wordprocessingCanvas" xmlns:cx="http://schemas.microsoft.com/office/drawing/2014/chartex" xmlns:cx1="http://schemas.microsoft.com/office/drawing/2015/9/8/chartex" xmlns:cx2="http://schemas.microsoft.com/office/drawing/2015/10/21/chartex" xmlns:cx3="http://schemas.microsoft.com/office/drawing/2016/5/9/chartex" xmlns:cx4="http://schemas.microsoft.com/office/drawing/2016/5/10/chartex" xmlns:cx5="http://schemas.microsoft.com/office/drawing/2016/5/11/chartex" xmlns:cx6="http://schemas.microsoft.com/office/drawing/2016/5/12/chartex" xmlns:cx7="http://schemas.microsoft.com/office/drawing/2016/5/13/chartex" xmlns:cx8="http://schemas.microsoft.com/office/drawing/2016/5/14/chartex" xmlns:mc="http://schemas.openxmlformats.org/markup-compatibility/2006" xmlns:aink="http://schemas.microsoft.com/office/drawing/2016/ink" xmlns:am3d="http://schemas.microsoft.com/office/drawing/2017/model3d" xmlns:o="urn:schemas-microsoft-com:office:office" xmlns:r="http://schemas.openxmlformats.org/officeDocument/2006/relationships" xmlns:m="http://schemas.openxmlformats.org/officeDocument/2006/math" xmlns:v="urn:schemas-microsoft-com:vml" xmlns:wp14="http://schemas.microsoft.com/office/word/2010/wordprocessingDrawing" xmlns:wp="http://schemas.openxmlformats.org/drawingml/2006/wordprocessingDrawing" xmlns:w10="urn:schemas-microsoft-com:office:word" xmlns:w="http://schemas.openxmlformats.org/wordprocessingml/2006/main" xmlns:w14="http://schemas.microsoft.com/office/word/2010/wordml" xmlns:w15="http://schemas.microsoft.com/office/word/2012/wordml" xmlns:w16cex="http://schemas.microsoft.com/office/word/2018/wordml/cex" xmlns:w16cid="http://schemas.microsoft.com/office/word/2016/wordml/cid" xmlns:w16="http://schemas.microsoft.com/office/word/2018/wordml" xmlns:w16sdtdh="http://schemas.microsoft.com/office/word/2020/wordml/sdtdatahash" xmlns:w16se="http://schemas.microsoft.com/office/word/2015/wordml/symex" xmlns:wpg="http://schemas.microsoft.com/office/word/2010/wordprocessingGroup" xmlns:wpi="http://schemas.microsoft.com/office/word/2010/wordprocessingInk" xmlns:wne="http://schemas.microsoft.com/office/word/2006/wordml" xmlns:wps="http://schemas.microsoft.com/office/word/2010/wordprocessingShape" mc:Ignorable="w14 w15 w16se w16cid w16 w16cex w16sdtdh wp14">
   <w:background w:color="FFFFFF"/>
   <w:body>
     <w:p>
@@ -24,7 +24,7 @@
           <w:lang w:val="es-CO"/>
         </w:rPr>
         <w:drawing>
-          <wp:inline distT="0" distB="0" distL="0" distR="0">
+          <wp:inline distT="0" distB="0" distL="0" distR="0" wp14:anchorId="1320E0F6" wp14:editId="6F62F7BC">
             <wp:extent cx="5915025" cy="104775"/>
             <wp:effectExtent l="0" t="0" r="0" b="0"/>
             <wp:docPr id="24" name="image4.png" descr="línea horizontal"/>
@@ -2001,7 +2001,7 @@
           <w:lang w:val="es-CO"/>
         </w:rPr>
         <w:drawing>
-          <wp:inline distT="0" distB="0" distL="0" distR="0">
+          <wp:inline distT="0" distB="0" distL="0" distR="0" wp14:anchorId="42C6D43E" wp14:editId="60C92C8F">
             <wp:extent cx="5943600" cy="2895600"/>
             <wp:effectExtent l="0" t="0" r="0" b="0"/>
             <wp:docPr id="26" name="image3.png"/>
@@ -2073,7 +2073,7 @@
           <w:lang w:val="es-CO"/>
         </w:rPr>
         <w:drawing>
-          <wp:inline distT="0" distB="0" distL="0" distR="0">
+          <wp:inline distT="0" distB="0" distL="0" distR="0" wp14:anchorId="20BF4238" wp14:editId="645C10C5">
             <wp:extent cx="5943600" cy="3375660"/>
             <wp:effectExtent l="0" t="0" r="0" b="0"/>
             <wp:docPr id="25" name="image2.jpg"/>
@@ -2143,7 +2143,7 @@
           <w:lang w:val="es-CO"/>
         </w:rPr>
         <w:drawing>
-          <wp:inline distT="114300" distB="114300" distL="114300" distR="114300">
+          <wp:inline distT="114300" distB="114300" distL="114300" distR="114300" wp14:anchorId="3AFC38C6" wp14:editId="791ACA49">
             <wp:extent cx="2905125" cy="2819400"/>
             <wp:effectExtent l="0" t="0" r="0" b="0"/>
             <wp:docPr id="27" name="image1.png"/>
@@ -2292,7 +2292,6 @@
         <w:rPr>
           <w:b/>
         </w:rPr>
-        <w:lastRenderedPageBreak/>
         <w:t>Pull Request - Carlos Santacruz</w:t>
       </w:r>
     </w:p>
@@ -2316,7 +2315,7 @@
           <w:lang w:val="es-CO"/>
         </w:rPr>
         <w:drawing>
-          <wp:inline distT="0" distB="0" distL="0" distR="0" wp14:anchorId="09143A87" wp14:editId="5625BF5C">
+          <wp:inline distT="0" distB="0" distL="0" distR="0" wp14:anchorId="13CF41DE" wp14:editId="111E9221">
             <wp:extent cx="5943600" cy="2755265"/>
             <wp:effectExtent l="0" t="0" r="0" b="6985"/>
             <wp:docPr id="2" name="Imagen 2"/>
@@ -2502,13 +2501,288 @@
           <w:b/>
         </w:rPr>
       </w:pPr>
-      <w:bookmarkStart w:id="8" w:name="_GoBack"/>
-      <w:bookmarkEnd w:id="8"/>
       <w:r>
         <w:rPr>
           <w:b/>
         </w:rPr>
+        <w:t xml:space="preserve">Pull Request </w:t>
+      </w:r>
+      <w:r>
+        <w:rPr>
+          <w:b/>
+        </w:rPr>
+        <w:t>–</w:t>
+      </w:r>
+      <w:r>
+        <w:rPr>
+          <w:b/>
+        </w:rPr>
+        <w:t xml:space="preserve"> </w:t>
+      </w:r>
+      <w:r>
+        <w:rPr>
+          <w:b/>
+        </w:rPr>
+        <w:t>María Isabel Escobar</w:t>
+      </w:r>
+    </w:p>
+    <w:p>
+      <w:pPr>
+        <w:jc w:val="center"/>
+      </w:pPr>
+    </w:p>
+    <w:p>
+      <w:pPr>
+        <w:jc w:val="center"/>
+        <w:rPr>
+          <w:i/>
+        </w:rPr>
+      </w:pPr>
+      <w:r>
+        <w:rPr>
+          <w:i/>
+        </w:rPr>
+        <w:t>Fork y copia del link para el clone.</w:t>
+      </w:r>
+    </w:p>
+    <w:p>
+      <w:pPr>
+        <w:jc w:val="center"/>
+        <w:rPr>
+          <w:i/>
+        </w:rPr>
+      </w:pPr>
+    </w:p>
+    <w:p>
+      <w:pPr>
+        <w:jc w:val="center"/>
+        <w:rPr>
+          <w:i/>
+        </w:rPr>
+      </w:pPr>
+      <w:r>
+        <w:rPr>
+          <w:i/>
+        </w:rPr>
+        <w:t>Nueva rama Feature_CS</w:t>
+      </w:r>
+    </w:p>
+    <w:p>
+      <w:pPr>
+        <w:jc w:val="center"/>
+        <w:rPr>
+          <w:i/>
+        </w:rPr>
+      </w:pPr>
+    </w:p>
+    <w:p>
+      <w:pPr>
+        <w:jc w:val="center"/>
+        <w:rPr>
+          <w:i/>
+        </w:rPr>
+      </w:pPr>
+      <w:r>
+        <w:rPr>
+          <w:i/>
+        </w:rPr>
+        <w:t>Operaciones de cambios</w:t>
+      </w:r>
+    </w:p>
+    <w:p>
+      <w:pPr>
+        <w:jc w:val="center"/>
+        <w:rPr>
+          <w:i/>
+        </w:rPr>
+      </w:pPr>
+    </w:p>
+    <w:p>
+      <w:pPr>
+        <w:jc w:val="center"/>
+        <w:rPr>
+          <w:i/>
+        </w:rPr>
+      </w:pPr>
+      <w:r>
+        <w:rPr>
+          <w:i/>
+        </w:rPr>
+        <w:t>Contribución final</w:t>
+      </w:r>
+    </w:p>
+    <w:p>
+      <w:pPr>
+        <w:jc w:val="center"/>
+      </w:pPr>
+    </w:p>
+    <w:p>
+      <w:pPr>
+        <w:jc w:val="center"/>
+      </w:pPr>
+    </w:p>
+    <w:p>
+      <w:pPr>
+        <w:jc w:val="center"/>
+      </w:pPr>
+    </w:p>
+    <w:p>
+      <w:pPr>
+        <w:jc w:val="center"/>
+      </w:pPr>
+    </w:p>
+    <w:p>
+      <w:pPr>
+        <w:jc w:val="center"/>
+      </w:pPr>
+    </w:p>
+    <w:p>
+      <w:pPr>
+        <w:jc w:val="center"/>
+      </w:pPr>
+    </w:p>
+    <w:p>
+      <w:pPr>
+        <w:rPr>
+          <w:b/>
+        </w:rPr>
+      </w:pPr>
+      <w:r>
+        <w:rPr>
+          <w:b/>
+        </w:rPr>
+        <w:t xml:space="preserve">Pull Request </w:t>
+      </w:r>
+      <w:r>
+        <w:rPr>
+          <w:b/>
+        </w:rPr>
+        <w:t>–</w:t>
+      </w:r>
+      <w:r>
+        <w:rPr>
+          <w:b/>
+        </w:rPr>
+        <w:t xml:space="preserve"> </w:t>
+      </w:r>
+      <w:r>
+        <w:rPr>
+          <w:b/>
+        </w:rPr>
+        <w:t>Slayder Rivera</w:t>
+      </w:r>
+    </w:p>
+    <w:p>
+      <w:pPr>
+        <w:jc w:val="center"/>
+      </w:pPr>
+    </w:p>
+    <w:p>
+      <w:pPr>
+        <w:jc w:val="center"/>
+        <w:rPr>
+          <w:i/>
+        </w:rPr>
+      </w:pPr>
+      <w:r>
+        <w:rPr>
+          <w:i/>
+        </w:rPr>
+        <w:t>Fork y copia del link para el clone.</w:t>
+      </w:r>
+    </w:p>
+    <w:p>
+      <w:pPr>
+        <w:jc w:val="center"/>
+        <w:rPr>
+          <w:i/>
+        </w:rPr>
+      </w:pPr>
+    </w:p>
+    <w:p>
+      <w:pPr>
+        <w:jc w:val="center"/>
+        <w:rPr>
+          <w:i/>
+        </w:rPr>
+      </w:pPr>
+      <w:r>
+        <w:rPr>
+          <w:i/>
+        </w:rPr>
+        <w:t>Nueva rama Feature_CS</w:t>
+      </w:r>
+    </w:p>
+    <w:p>
+      <w:pPr>
+        <w:jc w:val="center"/>
+        <w:rPr>
+          <w:i/>
+        </w:rPr>
+      </w:pPr>
+    </w:p>
+    <w:p>
+      <w:pPr>
+        <w:jc w:val="center"/>
+        <w:rPr>
+          <w:i/>
+        </w:rPr>
+      </w:pPr>
+      <w:r>
+        <w:rPr>
+          <w:i/>
+        </w:rPr>
         <w:lastRenderedPageBreak/>
+        <w:t>Operaciones de cambios</w:t>
+      </w:r>
+    </w:p>
+    <w:p>
+      <w:pPr>
+        <w:jc w:val="center"/>
+        <w:rPr>
+          <w:i/>
+        </w:rPr>
+      </w:pPr>
+    </w:p>
+    <w:p>
+      <w:pPr>
+        <w:jc w:val="center"/>
+        <w:rPr>
+          <w:i/>
+        </w:rPr>
+      </w:pPr>
+      <w:r>
+        <w:rPr>
+          <w:i/>
+        </w:rPr>
+        <w:t>Contribución final</w:t>
+      </w:r>
+    </w:p>
+    <w:p>
+      <w:pPr>
+        <w:jc w:val="center"/>
+      </w:pPr>
+    </w:p>
+    <w:p>
+      <w:pPr>
+        <w:jc w:val="center"/>
+      </w:pPr>
+    </w:p>
+    <w:p>
+      <w:pPr>
+        <w:jc w:val="center"/>
+      </w:pPr>
+    </w:p>
+    <w:p>
+      <w:pPr>
+        <w:rPr>
+          <w:b/>
+        </w:rPr>
+      </w:pPr>
+      <w:r>
+        <w:rPr>
+          <w:b/>
+        </w:rPr>
         <w:t xml:space="preserve">Pull Request </w:t>
       </w:r>
       <w:r>
@@ -2527,123 +2801,8 @@
         <w:rPr>
           <w:b/>
         </w:rPr>
-        <w:t>María Isabel Escobar</w:t>
-      </w:r>
-    </w:p>
-    <w:p>
-      <w:pPr>
-        <w:jc w:val="center"/>
-      </w:pPr>
-    </w:p>
-    <w:p>
-      <w:pPr>
-        <w:jc w:val="center"/>
-        <w:rPr>
-          <w:i/>
-        </w:rPr>
-      </w:pPr>
-      <w:r>
-        <w:rPr>
-          <w:i/>
-        </w:rPr>
-        <w:t>Fork y copia del link para el clone.</w:t>
-      </w:r>
-    </w:p>
-    <w:p>
-      <w:pPr>
-        <w:jc w:val="center"/>
-        <w:rPr>
-          <w:i/>
-        </w:rPr>
-      </w:pPr>
-    </w:p>
-    <w:p>
-      <w:pPr>
-        <w:jc w:val="center"/>
-        <w:rPr>
-          <w:i/>
-        </w:rPr>
-      </w:pPr>
-      <w:r>
-        <w:rPr>
-          <w:i/>
-        </w:rPr>
-        <w:t>Nueva rama Feature_CS</w:t>
-      </w:r>
-    </w:p>
-    <w:p>
-      <w:pPr>
-        <w:jc w:val="center"/>
-        <w:rPr>
-          <w:i/>
-        </w:rPr>
-      </w:pPr>
-    </w:p>
-    <w:p>
-      <w:pPr>
-        <w:jc w:val="center"/>
-        <w:rPr>
-          <w:i/>
-        </w:rPr>
-      </w:pPr>
-      <w:r>
-        <w:rPr>
-          <w:i/>
-        </w:rPr>
-        <w:t>Operaciones de cambios</w:t>
-      </w:r>
-    </w:p>
-    <w:p>
-      <w:pPr>
-        <w:jc w:val="center"/>
-        <w:rPr>
-          <w:i/>
-        </w:rPr>
-      </w:pPr>
-    </w:p>
-    <w:p>
-      <w:pPr>
-        <w:jc w:val="center"/>
-        <w:rPr>
-          <w:i/>
-        </w:rPr>
-      </w:pPr>
-      <w:r>
-        <w:rPr>
-          <w:i/>
-        </w:rPr>
-        <w:t>Contribución final</w:t>
-      </w:r>
-    </w:p>
-    <w:p>
-      <w:pPr>
-        <w:jc w:val="center"/>
-      </w:pPr>
-    </w:p>
-    <w:p>
-      <w:pPr>
-        <w:jc w:val="center"/>
-      </w:pPr>
-    </w:p>
-    <w:p>
-      <w:pPr>
-        <w:jc w:val="center"/>
-      </w:pPr>
-    </w:p>
-    <w:p>
-      <w:pPr>
-        <w:jc w:val="center"/>
-      </w:pPr>
-    </w:p>
-    <w:p>
-      <w:pPr>
-        <w:jc w:val="center"/>
-      </w:pPr>
-    </w:p>
-    <w:p>
-      <w:pPr>
-        <w:jc w:val="center"/>
-      </w:pPr>
+        <w:t>Luis Fernando Ortiz</w:t>
+      </w:r>
     </w:p>
     <w:p>
       <w:pPr>
@@ -2655,175 +2814,125 @@
         <w:rPr>
           <w:b/>
         </w:rPr>
-        <w:t xml:space="preserve">Pull Request </w:t>
-      </w:r>
-      <w:r>
+        <w:drawing>
+          <wp:inline distT="0" distB="0" distL="0" distR="0" wp14:anchorId="6BD9AFB8" wp14:editId="38639644">
+            <wp:extent cx="5943600" cy="1887855"/>
+            <wp:effectExtent l="0" t="0" r="0" b="0"/>
+            <wp:docPr id="4" name="Imagen 4" descr="Interfaz de usuario gráfica, Texto, Aplicación, Correo electrónico&#10;&#10;Descripción generada automáticamente"/>
+            <wp:cNvGraphicFramePr>
+              <a:graphicFrameLocks xmlns:a="http://schemas.openxmlformats.org/drawingml/2006/main" noChangeAspect="1"/>
+            </wp:cNvGraphicFramePr>
+            <a:graphic xmlns:a="http://schemas.openxmlformats.org/drawingml/2006/main">
+              <a:graphicData uri="http://schemas.openxmlformats.org/drawingml/2006/picture">
+                <pic:pic xmlns:pic="http://schemas.openxmlformats.org/drawingml/2006/picture">
+                  <pic:nvPicPr>
+                    <pic:cNvPr id="4" name="Imagen 4" descr="Interfaz de usuario gráfica, Texto, Aplicación, Correo electrónico&#10;&#10;Descripción generada automáticamente"/>
+                    <pic:cNvPicPr/>
+                  </pic:nvPicPr>
+                  <pic:blipFill>
+                    <a:blip r:embed="rId14"/>
+                    <a:stretch>
+                      <a:fillRect/>
+                    </a:stretch>
+                  </pic:blipFill>
+                  <pic:spPr>
+                    <a:xfrm>
+                      <a:off x="0" y="0"/>
+                      <a:ext cx="5943600" cy="1887855"/>
+                    </a:xfrm>
+                    <a:prstGeom prst="rect">
+                      <a:avLst/>
+                    </a:prstGeom>
+                  </pic:spPr>
+                </pic:pic>
+              </a:graphicData>
+            </a:graphic>
+          </wp:inline>
+        </w:drawing>
+      </w:r>
+    </w:p>
+    <w:p>
+      <w:pPr>
+        <w:jc w:val="center"/>
         <w:rPr>
           <w:b/>
         </w:rPr>
-        <w:t>–</w:t>
-      </w:r>
+      </w:pPr>
       <w:r>
         <w:rPr>
           <w:b/>
         </w:rPr>
-        <w:t xml:space="preserve"> </w:t>
-      </w:r>
-      <w:r>
-        <w:rPr>
-          <w:b/>
-        </w:rPr>
-        <w:t>Slayder Rivera</w:t>
-      </w:r>
-    </w:p>
-    <w:p>
-      <w:pPr>
-        <w:jc w:val="center"/>
-      </w:pPr>
-    </w:p>
-    <w:p>
-      <w:pPr>
-        <w:jc w:val="center"/>
-        <w:rPr>
-          <w:i/>
-        </w:rPr>
-      </w:pPr>
-      <w:r>
-        <w:rPr>
-          <w:i/>
-        </w:rPr>
-        <w:t>Fork y copia del link para el clone.</w:t>
-      </w:r>
-    </w:p>
-    <w:p>
-      <w:pPr>
-        <w:jc w:val="center"/>
-        <w:rPr>
-          <w:i/>
-        </w:rPr>
-      </w:pPr>
-    </w:p>
-    <w:p>
-      <w:pPr>
-        <w:jc w:val="center"/>
-        <w:rPr>
-          <w:i/>
-        </w:rPr>
-      </w:pPr>
-      <w:r>
-        <w:rPr>
-          <w:i/>
-        </w:rPr>
-        <w:t>Nueva rama Feature_CS</w:t>
-      </w:r>
-    </w:p>
-    <w:p>
-      <w:pPr>
-        <w:jc w:val="center"/>
-        <w:rPr>
-          <w:i/>
-        </w:rPr>
-      </w:pPr>
-    </w:p>
-    <w:p>
-      <w:pPr>
-        <w:jc w:val="center"/>
-        <w:rPr>
-          <w:i/>
-        </w:rPr>
-      </w:pPr>
-      <w:r>
-        <w:rPr>
-          <w:i/>
-        </w:rPr>
-        <w:t>Operaciones de cambios</w:t>
-      </w:r>
-    </w:p>
-    <w:p>
-      <w:pPr>
-        <w:jc w:val="center"/>
-        <w:rPr>
-          <w:i/>
-        </w:rPr>
-      </w:pPr>
-    </w:p>
-    <w:p>
-      <w:pPr>
-        <w:jc w:val="center"/>
-        <w:rPr>
-          <w:i/>
-        </w:rPr>
-      </w:pPr>
-      <w:r>
-        <w:rPr>
-          <w:i/>
-        </w:rPr>
-        <w:t>Contribución final</w:t>
-      </w:r>
-    </w:p>
-    <w:p>
-      <w:pPr>
-        <w:jc w:val="center"/>
-      </w:pPr>
-    </w:p>
-    <w:p>
-      <w:pPr>
-        <w:jc w:val="center"/>
-      </w:pPr>
-    </w:p>
-    <w:p>
-      <w:pPr>
-        <w:jc w:val="center"/>
-      </w:pPr>
-    </w:p>
-    <w:p>
-      <w:pPr>
-        <w:rPr>
-          <w:b/>
-        </w:rPr>
-      </w:pPr>
-      <w:r>
-        <w:rPr>
-          <w:b/>
-        </w:rPr>
-        <w:t xml:space="preserve">Pull Request </w:t>
-      </w:r>
-      <w:r>
-        <w:rPr>
-          <w:b/>
-        </w:rPr>
-        <w:t>–</w:t>
-      </w:r>
-      <w:r>
-        <w:rPr>
-          <w:b/>
-        </w:rPr>
-        <w:t xml:space="preserve"> </w:t>
-      </w:r>
-      <w:r>
-        <w:rPr>
-          <w:b/>
-        </w:rPr>
-        <w:t>Luis Fernando Ortiz</w:t>
-      </w:r>
-    </w:p>
-    <w:p>
-      <w:pPr>
-        <w:jc w:val="center"/>
-      </w:pPr>
-    </w:p>
-    <w:p>
-      <w:pPr>
-        <w:jc w:val="center"/>
-        <w:rPr>
-          <w:i/>
-        </w:rPr>
-      </w:pPr>
-      <w:r>
-        <w:rPr>
-          <w:i/>
-        </w:rPr>
-        <w:t>Fork y copia del link para el clone.</w:t>
+        <w:t>Presentación Luis Fernando Ortiz</w:t>
+      </w:r>
+    </w:p>
+    <w:p>
+      <w:pPr>
+        <w:jc w:val="center"/>
+      </w:pPr>
+      <w:r>
+        <w:drawing>
+          <wp:inline distT="0" distB="0" distL="0" distR="0" wp14:anchorId="2BB82B64" wp14:editId="536567C1">
+            <wp:extent cx="5505490" cy="3114698"/>
+            <wp:effectExtent l="0" t="0" r="0" b="9525"/>
+            <wp:docPr id="3" name="Imagen 3" descr="Texto&#10;&#10;Descripción generada automáticamente"/>
+            <wp:cNvGraphicFramePr>
+              <a:graphicFrameLocks xmlns:a="http://schemas.openxmlformats.org/drawingml/2006/main" noChangeAspect="1"/>
+            </wp:cNvGraphicFramePr>
+            <a:graphic xmlns:a="http://schemas.openxmlformats.org/drawingml/2006/main">
+              <a:graphicData uri="http://schemas.openxmlformats.org/drawingml/2006/picture">
+                <pic:pic xmlns:pic="http://schemas.openxmlformats.org/drawingml/2006/picture">
+                  <pic:nvPicPr>
+                    <pic:cNvPr id="3" name="Imagen 3" descr="Texto&#10;&#10;Descripción generada automáticamente"/>
+                    <pic:cNvPicPr/>
+                  </pic:nvPicPr>
+                  <pic:blipFill>
+                    <a:blip r:embed="rId15"/>
+                    <a:stretch>
+                      <a:fillRect/>
+                    </a:stretch>
+                  </pic:blipFill>
+                  <pic:spPr>
+                    <a:xfrm>
+                      <a:off x="0" y="0"/>
+                      <a:ext cx="5505490" cy="3114698"/>
+                    </a:xfrm>
+                    <a:prstGeom prst="rect">
+                      <a:avLst/>
+                    </a:prstGeom>
+                  </pic:spPr>
+                </pic:pic>
+              </a:graphicData>
+            </a:graphic>
+          </wp:inline>
+        </w:drawing>
+      </w:r>
+    </w:p>
+    <w:p>
+      <w:pPr>
+        <w:jc w:val="center"/>
+        <w:rPr>
+          <w:i/>
+        </w:rPr>
+      </w:pPr>
+      <w:r>
+        <w:rPr>
+          <w:i/>
+        </w:rPr>
+        <w:t xml:space="preserve">Fork y copia del </w:t>
+      </w:r>
+      <w:proofErr w:type="gramStart"/>
+      <w:r>
+        <w:rPr>
+          <w:i/>
+        </w:rPr>
+        <w:t>link</w:t>
+      </w:r>
+      <w:proofErr w:type="gramEnd"/>
+      <w:r>
+        <w:rPr>
+          <w:i/>
+        </w:rPr>
+        <w:t xml:space="preserve"> para el clone.</w:t>
       </w:r>
     </w:p>
     <w:p>
@@ -2846,8 +2955,64 @@
           <w:i/>
         </w:rPr>
         <w:lastRenderedPageBreak/>
-        <w:t>Nueva rama Feature_CS</w:t>
-      </w:r>
+        <w:drawing>
+          <wp:inline distT="0" distB="0" distL="0" distR="0" wp14:anchorId="048354C0" wp14:editId="21395A2D">
+            <wp:extent cx="5372139" cy="1781188"/>
+            <wp:effectExtent l="0" t="0" r="0" b="9525"/>
+            <wp:docPr id="5" name="Imagen 5" descr="Texto&#10;&#10;Descripción generada automáticamente"/>
+            <wp:cNvGraphicFramePr>
+              <a:graphicFrameLocks xmlns:a="http://schemas.openxmlformats.org/drawingml/2006/main" noChangeAspect="1"/>
+            </wp:cNvGraphicFramePr>
+            <a:graphic xmlns:a="http://schemas.openxmlformats.org/drawingml/2006/main">
+              <a:graphicData uri="http://schemas.openxmlformats.org/drawingml/2006/picture">
+                <pic:pic xmlns:pic="http://schemas.openxmlformats.org/drawingml/2006/picture">
+                  <pic:nvPicPr>
+                    <pic:cNvPr id="5" name="Imagen 5" descr="Texto&#10;&#10;Descripción generada automáticamente"/>
+                    <pic:cNvPicPr/>
+                  </pic:nvPicPr>
+                  <pic:blipFill>
+                    <a:blip r:embed="rId16"/>
+                    <a:stretch>
+                      <a:fillRect/>
+                    </a:stretch>
+                  </pic:blipFill>
+                  <pic:spPr>
+                    <a:xfrm>
+                      <a:off x="0" y="0"/>
+                      <a:ext cx="5372139" cy="1781188"/>
+                    </a:xfrm>
+                    <a:prstGeom prst="rect">
+                      <a:avLst/>
+                    </a:prstGeom>
+                  </pic:spPr>
+                </pic:pic>
+              </a:graphicData>
+            </a:graphic>
+          </wp:inline>
+        </w:drawing>
+      </w:r>
+    </w:p>
+    <w:p>
+      <w:pPr>
+        <w:jc w:val="center"/>
+        <w:rPr>
+          <w:i/>
+        </w:rPr>
+      </w:pPr>
+      <w:r>
+        <w:rPr>
+          <w:i/>
+        </w:rPr>
+        <w:t xml:space="preserve">Nueva rama </w:t>
+      </w:r>
+      <w:proofErr w:type="spellStart"/>
+      <w:r>
+        <w:rPr>
+          <w:i/>
+        </w:rPr>
+        <w:t>Feature_CS</w:t>
+      </w:r>
+      <w:proofErr w:type="spellEnd"/>
     </w:p>
     <w:p>
       <w:pPr>
@@ -3164,8 +3329,9 @@
           <w:noProof/>
           <w:lang w:val="es-CO"/>
         </w:rPr>
+        <w:lastRenderedPageBreak/>
         <w:drawing>
-          <wp:inline distT="0" distB="0" distL="0" distR="0" wp14:anchorId="71C07A2C" wp14:editId="12618AD6">
+          <wp:inline distT="0" distB="0" distL="0" distR="0" wp14:anchorId="5CD8C378" wp14:editId="02CFB760">
             <wp:extent cx="5943600" cy="3002280"/>
             <wp:effectExtent l="0" t="0" r="0" b="7620"/>
             <wp:docPr id="1" name="Imagen 1"/>
@@ -3180,7 +3346,7 @@
                     <pic:cNvPicPr/>
                   </pic:nvPicPr>
                   <pic:blipFill>
-                    <a:blip r:embed="rId14"/>
+                    <a:blip r:embed="rId17"/>
                     <a:stretch>
                       <a:fillRect/>
                     </a:stretch>
@@ -3211,9 +3377,9 @@
     <w:p/>
     <w:p/>
     <w:sectPr>
-      <w:headerReference w:type="default" r:id="rId15"/>
-      <w:headerReference w:type="first" r:id="rId16"/>
-      <w:footerReference w:type="first" r:id="rId17"/>
+      <w:headerReference w:type="default" r:id="rId18"/>
+      <w:headerReference w:type="first" r:id="rId19"/>
+      <w:footerReference w:type="first" r:id="rId20"/>
       <w:pgSz w:w="12240" w:h="15840"/>
       <w:pgMar w:top="1080" w:right="1440" w:bottom="1080" w:left="1440" w:header="0" w:footer="720" w:gutter="0"/>
       <w:pgNumType w:start="0"/>
@@ -3225,7 +3391,7 @@
 </file>
 
 <file path=word/endnotes.xml><?xml version="1.0" encoding="utf-8"?>
-<w:endnotes xmlns:wpc="http://schemas.microsoft.com/office/word/2010/wordprocessingCanvas" xmlns:cx="http://schemas.microsoft.com/office/drawing/2014/chartex" xmlns:mc="http://schemas.openxmlformats.org/markup-compatibility/2006" xmlns:o="urn:schemas-microsoft-com:office:office" xmlns:r="http://schemas.openxmlformats.org/officeDocument/2006/relationships" xmlns:m="http://schemas.openxmlformats.org/officeDocument/2006/math" xmlns:v="urn:schemas-microsoft-com:vml" xmlns:wp14="http://schemas.microsoft.com/office/word/2010/wordprocessingDrawing" xmlns:wp="http://schemas.openxmlformats.org/drawingml/2006/wordprocessingDrawing" xmlns:w10="urn:schemas-microsoft-com:office:word" xmlns:w="http://schemas.openxmlformats.org/wordprocessingml/2006/main" xmlns:w14="http://schemas.microsoft.com/office/word/2010/wordml" xmlns:w15="http://schemas.microsoft.com/office/word/2012/wordml" xmlns:w16se="http://schemas.microsoft.com/office/word/2015/wordml/symex" xmlns:wpg="http://schemas.microsoft.com/office/word/2010/wordprocessingGroup" xmlns:wpi="http://schemas.microsoft.com/office/word/2010/wordprocessingInk" xmlns:wne="http://schemas.microsoft.com/office/word/2006/wordml" xmlns:wps="http://schemas.microsoft.com/office/word/2010/wordprocessingShape" mc:Ignorable="w14 w15 w16se wp14">
+<w:endnotes xmlns:wpc="http://schemas.microsoft.com/office/word/2010/wordprocessingCanvas" xmlns:cx="http://schemas.microsoft.com/office/drawing/2014/chartex" xmlns:cx1="http://schemas.microsoft.com/office/drawing/2015/9/8/chartex" xmlns:cx2="http://schemas.microsoft.com/office/drawing/2015/10/21/chartex" xmlns:cx3="http://schemas.microsoft.com/office/drawing/2016/5/9/chartex" xmlns:cx4="http://schemas.microsoft.com/office/drawing/2016/5/10/chartex" xmlns:cx5="http://schemas.microsoft.com/office/drawing/2016/5/11/chartex" xmlns:cx6="http://schemas.microsoft.com/office/drawing/2016/5/12/chartex" xmlns:cx7="http://schemas.microsoft.com/office/drawing/2016/5/13/chartex" xmlns:cx8="http://schemas.microsoft.com/office/drawing/2016/5/14/chartex" xmlns:mc="http://schemas.openxmlformats.org/markup-compatibility/2006" xmlns:aink="http://schemas.microsoft.com/office/drawing/2016/ink" xmlns:am3d="http://schemas.microsoft.com/office/drawing/2017/model3d" xmlns:o="urn:schemas-microsoft-com:office:office" xmlns:r="http://schemas.openxmlformats.org/officeDocument/2006/relationships" xmlns:m="http://schemas.openxmlformats.org/officeDocument/2006/math" xmlns:v="urn:schemas-microsoft-com:vml" xmlns:wp14="http://schemas.microsoft.com/office/word/2010/wordprocessingDrawing" xmlns:wp="http://schemas.openxmlformats.org/drawingml/2006/wordprocessingDrawing" xmlns:w10="urn:schemas-microsoft-com:office:word" xmlns:w="http://schemas.openxmlformats.org/wordprocessingml/2006/main" xmlns:w14="http://schemas.microsoft.com/office/word/2010/wordml" xmlns:w15="http://schemas.microsoft.com/office/word/2012/wordml" xmlns:w16cex="http://schemas.microsoft.com/office/word/2018/wordml/cex" xmlns:w16cid="http://schemas.microsoft.com/office/word/2016/wordml/cid" xmlns:w16="http://schemas.microsoft.com/office/word/2018/wordml" xmlns:w16sdtdh="http://schemas.microsoft.com/office/word/2020/wordml/sdtdatahash" xmlns:w16se="http://schemas.microsoft.com/office/word/2015/wordml/symex" xmlns:wpg="http://schemas.microsoft.com/office/word/2010/wordprocessingGroup" xmlns:wpi="http://schemas.microsoft.com/office/word/2010/wordprocessingInk" xmlns:wne="http://schemas.microsoft.com/office/word/2006/wordml" xmlns:wps="http://schemas.microsoft.com/office/word/2010/wordprocessingShape" mc:Ignorable="w14 w15 w16se w16cid w16 w16cex w16sdtdh wp14">
   <w:endnote w:type="separator" w:id="-1">
     <w:p>
       <w:pPr>
@@ -3250,7 +3416,7 @@
 </file>
 
 <file path=word/footer1.xml><?xml version="1.0" encoding="utf-8"?>
-<w:ftr xmlns:wpc="http://schemas.microsoft.com/office/word/2010/wordprocessingCanvas" xmlns:cx="http://schemas.microsoft.com/office/drawing/2014/chartex" xmlns:mc="http://schemas.openxmlformats.org/markup-compatibility/2006" xmlns:o="urn:schemas-microsoft-com:office:office" xmlns:r="http://schemas.openxmlformats.org/officeDocument/2006/relationships" xmlns:m="http://schemas.openxmlformats.org/officeDocument/2006/math" xmlns:v="urn:schemas-microsoft-com:vml" xmlns:wp14="http://schemas.microsoft.com/office/word/2010/wordprocessingDrawing" xmlns:wp="http://schemas.openxmlformats.org/drawingml/2006/wordprocessingDrawing" xmlns:w10="urn:schemas-microsoft-com:office:word" xmlns:w="http://schemas.openxmlformats.org/wordprocessingml/2006/main" xmlns:w14="http://schemas.microsoft.com/office/word/2010/wordml" xmlns:w15="http://schemas.microsoft.com/office/word/2012/wordml" xmlns:w16se="http://schemas.microsoft.com/office/word/2015/wordml/symex" xmlns:wpg="http://schemas.microsoft.com/office/word/2010/wordprocessingGroup" xmlns:wpi="http://schemas.microsoft.com/office/word/2010/wordprocessingInk" xmlns:wne="http://schemas.microsoft.com/office/word/2006/wordml" xmlns:wps="http://schemas.microsoft.com/office/word/2010/wordprocessingShape" mc:Ignorable="w14 w15 w16se wp14">
+<w:ftr xmlns:wpc="http://schemas.microsoft.com/office/word/2010/wordprocessingCanvas" xmlns:cx="http://schemas.microsoft.com/office/drawing/2014/chartex" xmlns:cx1="http://schemas.microsoft.com/office/drawing/2015/9/8/chartex" xmlns:cx2="http://schemas.microsoft.com/office/drawing/2015/10/21/chartex" xmlns:cx3="http://schemas.microsoft.com/office/drawing/2016/5/9/chartex" xmlns:cx4="http://schemas.microsoft.com/office/drawing/2016/5/10/chartex" xmlns:cx5="http://schemas.microsoft.com/office/drawing/2016/5/11/chartex" xmlns:cx6="http://schemas.microsoft.com/office/drawing/2016/5/12/chartex" xmlns:cx7="http://schemas.microsoft.com/office/drawing/2016/5/13/chartex" xmlns:cx8="http://schemas.microsoft.com/office/drawing/2016/5/14/chartex" xmlns:mc="http://schemas.openxmlformats.org/markup-compatibility/2006" xmlns:aink="http://schemas.microsoft.com/office/drawing/2016/ink" xmlns:am3d="http://schemas.microsoft.com/office/drawing/2017/model3d" xmlns:o="urn:schemas-microsoft-com:office:office" xmlns:r="http://schemas.openxmlformats.org/officeDocument/2006/relationships" xmlns:m="http://schemas.openxmlformats.org/officeDocument/2006/math" xmlns:v="urn:schemas-microsoft-com:vml" xmlns:wp14="http://schemas.microsoft.com/office/word/2010/wordprocessingDrawing" xmlns:wp="http://schemas.openxmlformats.org/drawingml/2006/wordprocessingDrawing" xmlns:w10="urn:schemas-microsoft-com:office:word" xmlns:w="http://schemas.openxmlformats.org/wordprocessingml/2006/main" xmlns:w14="http://schemas.microsoft.com/office/word/2010/wordml" xmlns:w15="http://schemas.microsoft.com/office/word/2012/wordml" xmlns:w16cex="http://schemas.microsoft.com/office/word/2018/wordml/cex" xmlns:w16cid="http://schemas.microsoft.com/office/word/2016/wordml/cid" xmlns:w16="http://schemas.microsoft.com/office/word/2018/wordml" xmlns:w16sdtdh="http://schemas.microsoft.com/office/word/2020/wordml/sdtdatahash" xmlns:w16se="http://schemas.microsoft.com/office/word/2015/wordml/symex" xmlns:wpg="http://schemas.microsoft.com/office/word/2010/wordprocessingGroup" xmlns:wpi="http://schemas.microsoft.com/office/word/2010/wordprocessingInk" xmlns:wne="http://schemas.microsoft.com/office/word/2006/wordml" xmlns:wps="http://schemas.microsoft.com/office/word/2010/wordprocessingShape" mc:Ignorable="w14 w15 w16se w16cid w16 w16cex w16sdtdh wp14">
   <w:p>
     <w:pPr>
       <w:pBdr>
@@ -3266,7 +3432,7 @@
 </file>
 
 <file path=word/footnotes.xml><?xml version="1.0" encoding="utf-8"?>
-<w:footnotes xmlns:wpc="http://schemas.microsoft.com/office/word/2010/wordprocessingCanvas" xmlns:cx="http://schemas.microsoft.com/office/drawing/2014/chartex" xmlns:mc="http://schemas.openxmlformats.org/markup-compatibility/2006" xmlns:o="urn:schemas-microsoft-com:office:office" xmlns:r="http://schemas.openxmlformats.org/officeDocument/2006/relationships" xmlns:m="http://schemas.openxmlformats.org/officeDocument/2006/math" xmlns:v="urn:schemas-microsoft-com:vml" xmlns:wp14="http://schemas.microsoft.com/office/word/2010/wordprocessingDrawing" xmlns:wp="http://schemas.openxmlformats.org/drawingml/2006/wordprocessingDrawing" xmlns:w10="urn:schemas-microsoft-com:office:word" xmlns:w="http://schemas.openxmlformats.org/wordprocessingml/2006/main" xmlns:w14="http://schemas.microsoft.com/office/word/2010/wordml" xmlns:w15="http://schemas.microsoft.com/office/word/2012/wordml" xmlns:w16se="http://schemas.microsoft.com/office/word/2015/wordml/symex" xmlns:wpg="http://schemas.microsoft.com/office/word/2010/wordprocessingGroup" xmlns:wpi="http://schemas.microsoft.com/office/word/2010/wordprocessingInk" xmlns:wne="http://schemas.microsoft.com/office/word/2006/wordml" xmlns:wps="http://schemas.microsoft.com/office/word/2010/wordprocessingShape" mc:Ignorable="w14 w15 w16se wp14">
+<w:footnotes xmlns:wpc="http://schemas.microsoft.com/office/word/2010/wordprocessingCanvas" xmlns:cx="http://schemas.microsoft.com/office/drawing/2014/chartex" xmlns:cx1="http://schemas.microsoft.com/office/drawing/2015/9/8/chartex" xmlns:cx2="http://schemas.microsoft.com/office/drawing/2015/10/21/chartex" xmlns:cx3="http://schemas.microsoft.com/office/drawing/2016/5/9/chartex" xmlns:cx4="http://schemas.microsoft.com/office/drawing/2016/5/10/chartex" xmlns:cx5="http://schemas.microsoft.com/office/drawing/2016/5/11/chartex" xmlns:cx6="http://schemas.microsoft.com/office/drawing/2016/5/12/chartex" xmlns:cx7="http://schemas.microsoft.com/office/drawing/2016/5/13/chartex" xmlns:cx8="http://schemas.microsoft.com/office/drawing/2016/5/14/chartex" xmlns:mc="http://schemas.openxmlformats.org/markup-compatibility/2006" xmlns:aink="http://schemas.microsoft.com/office/drawing/2016/ink" xmlns:am3d="http://schemas.microsoft.com/office/drawing/2017/model3d" xmlns:o="urn:schemas-microsoft-com:office:office" xmlns:r="http://schemas.openxmlformats.org/officeDocument/2006/relationships" xmlns:m="http://schemas.openxmlformats.org/officeDocument/2006/math" xmlns:v="urn:schemas-microsoft-com:vml" xmlns:wp14="http://schemas.microsoft.com/office/word/2010/wordprocessingDrawing" xmlns:wp="http://schemas.openxmlformats.org/drawingml/2006/wordprocessingDrawing" xmlns:w10="urn:schemas-microsoft-com:office:word" xmlns:w="http://schemas.openxmlformats.org/wordprocessingml/2006/main" xmlns:w14="http://schemas.microsoft.com/office/word/2010/wordml" xmlns:w15="http://schemas.microsoft.com/office/word/2012/wordml" xmlns:w16cex="http://schemas.microsoft.com/office/word/2018/wordml/cex" xmlns:w16cid="http://schemas.microsoft.com/office/word/2016/wordml/cid" xmlns:w16="http://schemas.microsoft.com/office/word/2018/wordml" xmlns:w16sdtdh="http://schemas.microsoft.com/office/word/2020/wordml/sdtdatahash" xmlns:w16se="http://schemas.microsoft.com/office/word/2015/wordml/symex" xmlns:wpg="http://schemas.microsoft.com/office/word/2010/wordprocessingGroup" xmlns:wpi="http://schemas.microsoft.com/office/word/2010/wordprocessingInk" xmlns:wne="http://schemas.microsoft.com/office/word/2006/wordml" xmlns:wps="http://schemas.microsoft.com/office/word/2010/wordprocessingShape" mc:Ignorable="w14 w15 w16se w16cid w16 w16cex w16sdtdh wp14">
   <w:footnote w:type="separator" w:id="-1">
     <w:p>
       <w:pPr>
@@ -3291,7 +3457,7 @@
 </file>
 
 <file path=word/header1.xml><?xml version="1.0" encoding="utf-8"?>
-<w:hdr xmlns:wpc="http://schemas.microsoft.com/office/word/2010/wordprocessingCanvas" xmlns:cx="http://schemas.microsoft.com/office/drawing/2014/chartex" xmlns:mc="http://schemas.openxmlformats.org/markup-compatibility/2006" xmlns:o="urn:schemas-microsoft-com:office:office" xmlns:r="http://schemas.openxmlformats.org/officeDocument/2006/relationships" xmlns:m="http://schemas.openxmlformats.org/officeDocument/2006/math" xmlns:v="urn:schemas-microsoft-com:vml" xmlns:wp14="http://schemas.microsoft.com/office/word/2010/wordprocessingDrawing" xmlns:wp="http://schemas.openxmlformats.org/drawingml/2006/wordprocessingDrawing" xmlns:w10="urn:schemas-microsoft-com:office:word" xmlns:w="http://schemas.openxmlformats.org/wordprocessingml/2006/main" xmlns:w14="http://schemas.microsoft.com/office/word/2010/wordml" xmlns:w15="http://schemas.microsoft.com/office/word/2012/wordml" xmlns:w16se="http://schemas.microsoft.com/office/word/2015/wordml/symex" xmlns:wpg="http://schemas.microsoft.com/office/word/2010/wordprocessingGroup" xmlns:wpi="http://schemas.microsoft.com/office/word/2010/wordprocessingInk" xmlns:wne="http://schemas.microsoft.com/office/word/2006/wordml" xmlns:wps="http://schemas.microsoft.com/office/word/2010/wordprocessingShape" mc:Ignorable="w14 w15 w16se wp14">
+<w:hdr xmlns:wpc="http://schemas.microsoft.com/office/word/2010/wordprocessingCanvas" xmlns:cx="http://schemas.microsoft.com/office/drawing/2014/chartex" xmlns:cx1="http://schemas.microsoft.com/office/drawing/2015/9/8/chartex" xmlns:cx2="http://schemas.microsoft.com/office/drawing/2015/10/21/chartex" xmlns:cx3="http://schemas.microsoft.com/office/drawing/2016/5/9/chartex" xmlns:cx4="http://schemas.microsoft.com/office/drawing/2016/5/10/chartex" xmlns:cx5="http://schemas.microsoft.com/office/drawing/2016/5/11/chartex" xmlns:cx6="http://schemas.microsoft.com/office/drawing/2016/5/12/chartex" xmlns:cx7="http://schemas.microsoft.com/office/drawing/2016/5/13/chartex" xmlns:cx8="http://schemas.microsoft.com/office/drawing/2016/5/14/chartex" xmlns:mc="http://schemas.openxmlformats.org/markup-compatibility/2006" xmlns:aink="http://schemas.microsoft.com/office/drawing/2016/ink" xmlns:am3d="http://schemas.microsoft.com/office/drawing/2017/model3d" xmlns:o="urn:schemas-microsoft-com:office:office" xmlns:r="http://schemas.openxmlformats.org/officeDocument/2006/relationships" xmlns:m="http://schemas.openxmlformats.org/officeDocument/2006/math" xmlns:v="urn:schemas-microsoft-com:vml" xmlns:wp14="http://schemas.microsoft.com/office/word/2010/wordprocessingDrawing" xmlns:wp="http://schemas.openxmlformats.org/drawingml/2006/wordprocessingDrawing" xmlns:w10="urn:schemas-microsoft-com:office:word" xmlns:w="http://schemas.openxmlformats.org/wordprocessingml/2006/main" xmlns:w14="http://schemas.microsoft.com/office/word/2010/wordml" xmlns:w15="http://schemas.microsoft.com/office/word/2012/wordml" xmlns:w16cex="http://schemas.microsoft.com/office/word/2018/wordml/cex" xmlns:w16cid="http://schemas.microsoft.com/office/word/2016/wordml/cid" xmlns:w16="http://schemas.microsoft.com/office/word/2018/wordml" xmlns:w16sdtdh="http://schemas.microsoft.com/office/word/2020/wordml/sdtdatahash" xmlns:w16se="http://schemas.microsoft.com/office/word/2015/wordml/symex" xmlns:wpg="http://schemas.microsoft.com/office/word/2010/wordprocessingGroup" xmlns:wpi="http://schemas.microsoft.com/office/word/2010/wordprocessingInk" xmlns:wne="http://schemas.microsoft.com/office/word/2006/wordml" xmlns:wps="http://schemas.microsoft.com/office/word/2010/wordprocessingShape" mc:Ignorable="w14 w15 w16se w16cid w16 w16cex w16sdtdh wp14">
   <w:p>
     <w:pPr>
       <w:pStyle w:val="Subttulo"/>
@@ -3305,8 +3471,8 @@
       <w:spacing w:before="600"/>
       <w:jc w:val="right"/>
     </w:pPr>
-    <w:bookmarkStart w:id="9" w:name="_heading=h.4d34og8" w:colFirst="0" w:colLast="0"/>
-    <w:bookmarkEnd w:id="9"/>
+    <w:bookmarkStart w:id="8" w:name="_heading=h.4d34og8" w:colFirst="0" w:colLast="0"/>
+    <w:bookmarkEnd w:id="8"/>
     <w:r>
       <w:rPr>
         <w:color w:val="000000"/>
@@ -3362,7 +3528,7 @@
         <w:lang w:val="es-CO"/>
       </w:rPr>
       <w:drawing>
-        <wp:inline distT="114300" distB="114300" distL="114300" distR="114300">
+        <wp:inline distT="114300" distB="114300" distL="114300" distR="114300" wp14:anchorId="624B5418" wp14:editId="7EE5FBE0">
           <wp:extent cx="5916349" cy="104775"/>
           <wp:effectExtent l="0" t="0" r="0" b="0"/>
           <wp:docPr id="23" name="image4.png" descr="línea horizontal"/>
@@ -3402,7 +3568,7 @@
 </file>
 
 <file path=word/header2.xml><?xml version="1.0" encoding="utf-8"?>
-<w:hdr xmlns:wpc="http://schemas.microsoft.com/office/word/2010/wordprocessingCanvas" xmlns:cx="http://schemas.microsoft.com/office/drawing/2014/chartex" xmlns:mc="http://schemas.openxmlformats.org/markup-compatibility/2006" xmlns:o="urn:schemas-microsoft-com:office:office" xmlns:r="http://schemas.openxmlformats.org/officeDocument/2006/relationships" xmlns:m="http://schemas.openxmlformats.org/officeDocument/2006/math" xmlns:v="urn:schemas-microsoft-com:vml" xmlns:wp14="http://schemas.microsoft.com/office/word/2010/wordprocessingDrawing" xmlns:wp="http://schemas.openxmlformats.org/drawingml/2006/wordprocessingDrawing" xmlns:w10="urn:schemas-microsoft-com:office:word" xmlns:w="http://schemas.openxmlformats.org/wordprocessingml/2006/main" xmlns:w14="http://schemas.microsoft.com/office/word/2010/wordml" xmlns:w15="http://schemas.microsoft.com/office/word/2012/wordml" xmlns:w16se="http://schemas.microsoft.com/office/word/2015/wordml/symex" xmlns:wpg="http://schemas.microsoft.com/office/word/2010/wordprocessingGroup" xmlns:wpi="http://schemas.microsoft.com/office/word/2010/wordprocessingInk" xmlns:wne="http://schemas.microsoft.com/office/word/2006/wordml" xmlns:wps="http://schemas.microsoft.com/office/word/2010/wordprocessingShape" mc:Ignorable="w14 w15 w16se wp14">
+<w:hdr xmlns:wpc="http://schemas.microsoft.com/office/word/2010/wordprocessingCanvas" xmlns:cx="http://schemas.microsoft.com/office/drawing/2014/chartex" xmlns:cx1="http://schemas.microsoft.com/office/drawing/2015/9/8/chartex" xmlns:cx2="http://schemas.microsoft.com/office/drawing/2015/10/21/chartex" xmlns:cx3="http://schemas.microsoft.com/office/drawing/2016/5/9/chartex" xmlns:cx4="http://schemas.microsoft.com/office/drawing/2016/5/10/chartex" xmlns:cx5="http://schemas.microsoft.com/office/drawing/2016/5/11/chartex" xmlns:cx6="http://schemas.microsoft.com/office/drawing/2016/5/12/chartex" xmlns:cx7="http://schemas.microsoft.com/office/drawing/2016/5/13/chartex" xmlns:cx8="http://schemas.microsoft.com/office/drawing/2016/5/14/chartex" xmlns:mc="http://schemas.openxmlformats.org/markup-compatibility/2006" xmlns:aink="http://schemas.microsoft.com/office/drawing/2016/ink" xmlns:am3d="http://schemas.microsoft.com/office/drawing/2017/model3d" xmlns:o="urn:schemas-microsoft-com:office:office" xmlns:r="http://schemas.openxmlformats.org/officeDocument/2006/relationships" xmlns:m="http://schemas.openxmlformats.org/officeDocument/2006/math" xmlns:v="urn:schemas-microsoft-com:vml" xmlns:wp14="http://schemas.microsoft.com/office/word/2010/wordprocessingDrawing" xmlns:wp="http://schemas.openxmlformats.org/drawingml/2006/wordprocessingDrawing" xmlns:w10="urn:schemas-microsoft-com:office:word" xmlns:w="http://schemas.openxmlformats.org/wordprocessingml/2006/main" xmlns:w14="http://schemas.microsoft.com/office/word/2010/wordml" xmlns:w15="http://schemas.microsoft.com/office/word/2012/wordml" xmlns:w16cex="http://schemas.microsoft.com/office/word/2018/wordml/cex" xmlns:w16cid="http://schemas.microsoft.com/office/word/2016/wordml/cid" xmlns:w16="http://schemas.microsoft.com/office/word/2018/wordml" xmlns:w16sdtdh="http://schemas.microsoft.com/office/word/2020/wordml/sdtdatahash" xmlns:w16se="http://schemas.microsoft.com/office/word/2015/wordml/symex" xmlns:wpg="http://schemas.microsoft.com/office/word/2010/wordprocessingGroup" xmlns:wpi="http://schemas.microsoft.com/office/word/2010/wordprocessingInk" xmlns:wne="http://schemas.microsoft.com/office/word/2006/wordml" xmlns:wps="http://schemas.microsoft.com/office/word/2010/wordprocessingShape" mc:Ignorable="w14 w15 w16se w16cid w16 w16cex w16sdtdh wp14">
   <w:p>
     <w:pPr>
       <w:pBdr>
@@ -3419,7 +3585,7 @@
 </file>
 
 <file path=word/styles.xml><?xml version="1.0" encoding="utf-8"?>
-<w:styles xmlns:mc="http://schemas.openxmlformats.org/markup-compatibility/2006" xmlns:r="http://schemas.openxmlformats.org/officeDocument/2006/relationships" xmlns:w="http://schemas.openxmlformats.org/wordprocessingml/2006/main" xmlns:w14="http://schemas.microsoft.com/office/word/2010/wordml" xmlns:w15="http://schemas.microsoft.com/office/word/2012/wordml" xmlns:w16se="http://schemas.microsoft.com/office/word/2015/wordml/symex" mc:Ignorable="w14 w15 w16se">
+<w:styles xmlns:mc="http://schemas.openxmlformats.org/markup-compatibility/2006" xmlns:r="http://schemas.openxmlformats.org/officeDocument/2006/relationships" xmlns:w="http://schemas.openxmlformats.org/wordprocessingml/2006/main" xmlns:w14="http://schemas.microsoft.com/office/word/2010/wordml" xmlns:w15="http://schemas.microsoft.com/office/word/2012/wordml" xmlns:w16cex="http://schemas.microsoft.com/office/word/2018/wordml/cex" xmlns:w16cid="http://schemas.microsoft.com/office/word/2016/wordml/cid" xmlns:w16="http://schemas.microsoft.com/office/word/2018/wordml" xmlns:w16sdtdh="http://schemas.microsoft.com/office/word/2020/wordml/sdtdatahash" xmlns:w16se="http://schemas.microsoft.com/office/word/2015/wordml/symex" mc:Ignorable="w14 w15 w16se w16cid w16 w16cex w16sdtdh">
   <w:docDefaults>
     <w:rPrDefault>
       <w:rPr>
@@ -3436,7 +3602,7 @@
       </w:pPr>
     </w:pPrDefault>
   </w:docDefaults>
-  <w:latentStyles w:defLockedState="0" w:defUIPriority="99" w:defSemiHidden="0" w:defUnhideWhenUsed="0" w:defQFormat="0" w:count="371">
+  <w:latentStyles w:defLockedState="0" w:defUIPriority="99" w:defSemiHidden="0" w:defUnhideWhenUsed="0" w:defQFormat="0" w:count="376">
     <w:lsdException w:name="Normal" w:uiPriority="0" w:qFormat="1"/>
     <w:lsdException w:name="heading 1" w:uiPriority="9" w:qFormat="1"/>
     <w:lsdException w:name="heading 2" w:semiHidden="1" w:uiPriority="9" w:unhideWhenUsed="1" w:qFormat="1"/>
@@ -3542,7 +3708,6 @@
     <w:lsdException w:name="HTML Sample" w:semiHidden="1" w:unhideWhenUsed="1"/>
     <w:lsdException w:name="HTML Typewriter" w:semiHidden="1" w:unhideWhenUsed="1"/>
     <w:lsdException w:name="HTML Variable" w:semiHidden="1" w:unhideWhenUsed="1"/>
-    <w:lsdException w:name="Normal Table" w:semiHidden="1" w:unhideWhenUsed="1"/>
     <w:lsdException w:name="annotation subject" w:semiHidden="1" w:unhideWhenUsed="1"/>
     <w:lsdException w:name="No List" w:semiHidden="1" w:unhideWhenUsed="1"/>
     <w:lsdException w:name="Outline List 1" w:semiHidden="1" w:unhideWhenUsed="1"/>
@@ -3585,11 +3750,8 @@
     <w:lsdException w:name="Table Contemporary" w:semiHidden="1" w:unhideWhenUsed="1"/>
     <w:lsdException w:name="Table Elegant" w:semiHidden="1" w:unhideWhenUsed="1"/>
     <w:lsdException w:name="Table Professional" w:semiHidden="1" w:unhideWhenUsed="1"/>
-    <w:lsdException w:name="Table Subtle 1" w:semiHidden="1" w:unhideWhenUsed="1"/>
     <w:lsdException w:name="Table Subtle 2" w:semiHidden="1" w:unhideWhenUsed="1"/>
     <w:lsdException w:name="Table Web 1" w:semiHidden="1" w:unhideWhenUsed="1"/>
-    <w:lsdException w:name="Table Web 2" w:semiHidden="1" w:unhideWhenUsed="1"/>
-    <w:lsdException w:name="Table Web 3" w:semiHidden="1" w:unhideWhenUsed="1"/>
     <w:lsdException w:name="Balloon Text" w:semiHidden="1" w:unhideWhenUsed="1"/>
     <w:lsdException w:name="Table Grid" w:uiPriority="39"/>
     <w:lsdException w:name="Table Theme" w:semiHidden="1" w:unhideWhenUsed="1"/>
@@ -3808,6 +3970,11 @@
     <w:lsdException w:name="List Table 5 Dark Accent 6" w:uiPriority="50"/>
     <w:lsdException w:name="List Table 6 Colorful Accent 6" w:uiPriority="51"/>
     <w:lsdException w:name="List Table 7 Colorful Accent 6" w:uiPriority="52"/>
+    <w:lsdException w:name="Mention" w:semiHidden="1" w:unhideWhenUsed="1"/>
+    <w:lsdException w:name="Smart Hyperlink" w:semiHidden="1" w:unhideWhenUsed="1"/>
+    <w:lsdException w:name="Hashtag" w:semiHidden="1" w:unhideWhenUsed="1"/>
+    <w:lsdException w:name="Unresolved Mention" w:semiHidden="1" w:unhideWhenUsed="1"/>
+    <w:lsdException w:name="Smart Link" w:semiHidden="1" w:unhideWhenUsed="1"/>
   </w:latentStyles>
   <w:style w:type="paragraph" w:default="1" w:styleId="Normal">
     <w:name w:val="Normal"/>
@@ -4052,8 +4219,8 @@
       <w:lang w:val="es-CO"/>
     </w:rPr>
   </w:style>
-  <w:style w:type="character" w:customStyle="1" w:styleId="UnresolvedMention">
-    <w:name w:val="Unresolved Mention"/>
+  <w:style w:type="character" w:customStyle="1" w:styleId="Mencinsinresolver1">
+    <w:name w:val="Mención sin resolver1"/>
     <w:basedOn w:val="Fuentedeprrafopredeter"/>
     <w:uiPriority w:val="99"/>
     <w:semiHidden/>

</xml_diff>